<commit_message>
zip file for resubmition
</commit_message>
<xml_diff>
--- a/week-2/hingtgen-exercise 2.2.docx
+++ b/week-2/hingtgen-exercise 2.2.docx
@@ -33,9 +33,24 @@
       <w:pPr>
         <w:pStyle w:val="Header"/>
         <w:jc w:val="center"/>
-      </w:pPr>
-      <w:r>
+        <w:rPr>
+          <w:strike/>
+        </w:rPr>
+      </w:pPr>
+      <w:r>
+        <w:rPr>
+          <w:strike/>
+        </w:rPr>
         <w:t>10/24/2022</w:t>
+      </w:r>
+    </w:p>
+    <w:p>
+      <w:pPr>
+        <w:pStyle w:val="Header"/>
+        <w:jc w:val="center"/>
+      </w:pPr>
+      <w:r>
+        <w:t>10/31/2022</w:t>
       </w:r>
     </w:p>
     <w:p>
@@ -263,9 +278,24 @@
     <w:pPr>
       <w:pStyle w:val="Header"/>
       <w:jc w:val="center"/>
+      <w:rPr>
+        <w:strike/>
+      </w:rPr>
     </w:pPr>
     <w:r>
+      <w:rPr>
+        <w:strike/>
+      </w:rPr>
       <w:t>10/24/2022</w:t>
+    </w:r>
+  </w:p>
+  <w:p>
+    <w:pPr>
+      <w:pStyle w:val="Header"/>
+      <w:jc w:val="center"/>
+    </w:pPr>
+    <w:r>
+      <w:t>10/31/2022</w:t>
     </w:r>
   </w:p>
 </w:hdr>
@@ -394,6 +424,7 @@
     <w:lsdException w:name="HTML Sample" w:semiHidden="1" w:unhideWhenUsed="1"/>
     <w:lsdException w:name="HTML Typewriter" w:semiHidden="1" w:unhideWhenUsed="1"/>
     <w:lsdException w:name="HTML Variable" w:semiHidden="1" w:unhideWhenUsed="1"/>
+    <w:lsdException w:name="Normal Table" w:semiHidden="1" w:unhideWhenUsed="1"/>
     <w:lsdException w:name="annotation subject" w:semiHidden="1" w:unhideWhenUsed="1"/>
     <w:lsdException w:name="No List" w:semiHidden="1" w:unhideWhenUsed="1"/>
     <w:lsdException w:name="Outline List 1" w:semiHidden="1" w:unhideWhenUsed="1"/>
@@ -440,8 +471,10 @@
     <w:lsdException w:name="Table Subtle 2" w:semiHidden="1" w:unhideWhenUsed="1"/>
     <w:lsdException w:name="Table Web 1" w:semiHidden="1" w:unhideWhenUsed="1"/>
     <w:lsdException w:name="Table Web 2" w:semiHidden="1" w:unhideWhenUsed="1"/>
+    <w:lsdException w:name="Table Web 3" w:semiHidden="1" w:unhideWhenUsed="1"/>
     <w:lsdException w:name="Balloon Text" w:semiHidden="1" w:unhideWhenUsed="1"/>
     <w:lsdException w:name="Table Grid" w:uiPriority="39"/>
+    <w:lsdException w:name="Table Theme" w:semiHidden="1" w:unhideWhenUsed="1"/>
     <w:lsdException w:name="Placeholder Text" w:semiHidden="1"/>
     <w:lsdException w:name="No Spacing" w:uiPriority="1" w:qFormat="1"/>
     <w:lsdException w:name="Light Shading" w:uiPriority="60"/>

</xml_diff>